<commit_message>
More work on umkc-award.md
</commit_message>
<xml_diff>
--- a/text/21/umkc-award.docx
+++ b/text/21/umkc-award.docx
@@ -477,7 +477,7 @@
         <w:pStyle w:val="FirstParagraph"/>
       </w:pPr>
       <w:r>
-        <w:t xml:space="preserve">My greatest contribution to the research reputation of the UMKC School of Medicine has been through research grants. Since I started work at UMKC in 2009, I have received formal support on 16 research grants (7 in the past five years, see the list below). This does not include, however, the large number of grants that I have provided informal assistance on. In particular, I have helped write many Sarah Morrison research awards as part of my work for the Research and Statistical Consult Service.</w:t>
+        <w:t xml:space="preserve">My greatest contribution to the research reputation of the UMKC School of Medicine has been through research grants. Since I started work at UMKC in 2009, I have received formal support on 13 research grants (7 in the past five years, see the list below). This does not include, however, the large number of grants that I have provided informal assistance on. In particular, I have helped write many Sarah Morrison research awards as part of my work for the Research and Statistical Consult Service.</w:t>
       </w:r>
     </w:p>
     <w:p>
@@ -624,7 +624,7 @@
         <w:pStyle w:val="BodyText"/>
       </w:pPr>
       <w:r>
-        <w:t xml:space="preserve">My collaboration with the Center for Economic Information (CEI) started in 2018 when I met Doug Bowles at an organizational meeting of the Institute for Data Education, Analytics, and Science. CEI has had a long history of working in Kansas City, Kansas, and Kansas City, Missouri to share geocoded information to help decision makers in neighborhood organizations and local governments. I worked with CEI to submit two grants in 2019 to the Department of Housing and Urban Development for seven hundred thousand dollars and one million dollars. Both grants supported cost effective lead remediation efforts and represented cross-institutional collaborations. Although only the first grant was funded, the second one missed the funding cut-off by a single point on a 100 point scale. We plan to revise and resubmit this grant later this summer.</w:t>
+        <w:t xml:space="preserve">My collaboration with the Center for Economic Information (CEI) started in 2018 when I met Doug Bowles at an organizational meeting of the Institute for Data Education, Analytics, and Science. They were currently working on KC Health CORE, a project funded by the Health Forward Foundation to share community level data with neighborhood leaders to help solve problems at the local level.</w:t>
       </w:r>
     </w:p>
     <w:p>
@@ -632,7 +632,7 @@
         <w:pStyle w:val="BodyText"/>
       </w:pPr>
       <w:r>
-        <w:t xml:space="preserve">CEI has employed many Ph.D. students and helped direct their dissertation work. I provided informal guidance on Bayesian statistical models for two recent graduates, Natalie Kane and Neal Wilson. Natalie is currently working in a post-doctoral position at Children’s Mercy Hospital and Neal has parlayed his research expertise into major support on two large research grants.</w:t>
+        <w:t xml:space="preserve">Funding for KC HEalth CORE was lost due to the pandemic, threatening the very existence of CEI. I worked with CEI to submit two grants in 2019 to the Department of Housing and Urban Development for seven hundred thousand dollars and one million dollars. Both grants supported cost effective lead remediation efforts and represented cross-institutional collaborations. Although only the first grant was funded, the second one missed the funding cut-off by a single point on a 100 point scale. We plan to revise and resubmit this grant later this summer. I also helped facilitate a collaboration with Jannette Berkley-Patton and CEI to develop a dashboard to track the progress of her $5 million dollar COVID vaccination grant. These grants are a lifeline of support for CEI and we aren’t done yet.</w:t>
       </w:r>
     </w:p>
     <w:p>
@@ -640,6 +640,14 @@
         <w:pStyle w:val="BodyText"/>
       </w:pPr>
       <w:r>
+        <w:t xml:space="preserve">CEI has employed many Ph.D. students and helped direct their dissertation work. I provided informal guidance on Bayesian statistical models for two recent graduates, Natalie Kane and Neal Wilson. The methods used by both students was very advanced and specialized, and well beyond the knowledge and expertise of most statisticians. Both students successfully defended their disserations and went on to apply their research skills in new positions. Natalie is currently working in a post-doctoral position at Children’s Mercy Hospital and Neal has parlayed his research expertise into major support on two large research grants.</w:t>
+      </w:r>
+    </w:p>
+    <w:p>
+      <w:pPr>
+        <w:pStyle w:val="BodyText"/>
+      </w:pPr>
+      <w:r>
         <w:t xml:space="preserve">It is impossible to count the number of collaborations that I have been a part of since I joined UMKC. When I ran the Research and Statistical Consult Service (RSCS) from 2008 through 2016, I had been averaging roughly 60 different collaborations per year. Many of these were with medical students and residents, starting on their very first research project. While I still help out from time to time with the RSCS, my collaborations since then have been much more focussed.</w:t>
       </w:r>
     </w:p>
@@ -664,7 +672,43 @@
         <w:pStyle w:val="BodyText"/>
       </w:pPr>
       <w:r>
-        <w:t xml:space="preserve">I have served on four thesis or dissertation committees in the past five years, but this understates my efforts to help graduate students with their research. As an example, I got an email inquiry in April 2021 from Kyle Reed, an IPhD student in the Earth and Environmental Sciences department. He is developing a regional climate model and tying it to mortality data to estimate future heat-related deaths in Missouri. They have a very good handle on things but had questions about a modelling approach, quasi-Poisson regression, that is commonly used in the literature. I have met with this student and his advisor twice and helped explain how this model works.</w:t>
+        <w:t xml:space="preserve">I have served on four thesis or dissertation committees in the past five years, but this understates my efforts to help graduate students with their research. As an example, I got an email inquiry in April 2021 from Kyle Reed, an IPhD student in the Earth and Environmental Sciences department. He is developing a regional climate model and tying it to mortality data to estimate future heat-related deaths in Missouri. They have a very good handle on things but had questions about a modelling approach, quasi-Poisson regression, that is commonly used in the literature, but one that is not covered in most statistics courses. I have met with this student and his advisor twice and helped explain how this model works.</w:t>
+      </w:r>
+    </w:p>
+    <w:p>
+      <w:pPr>
+        <w:pStyle w:val="Heading4"/>
+      </w:pPr>
+      <w:bookmarkStart w:id="26" w:name="research-collaborations-external"/>
+      <w:r>
+        <w:t xml:space="preserve">Research collaborations, external</w:t>
+      </w:r>
+      <w:bookmarkEnd w:id="26"/>
+    </w:p>
+    <w:p>
+      <w:pPr>
+        <w:pStyle w:val="FirstParagraph"/>
+      </w:pPr>
+      <w:r>
+        <w:t xml:space="preserve">My collaboriations do not stop at the edge of campus. I have many collaborations in the Kansas City area and beyond.</w:t>
+      </w:r>
+    </w:p>
+    <w:p>
+      <w:pPr>
+        <w:pStyle w:val="Heading5"/>
+      </w:pPr>
+      <w:bookmarkStart w:id="27" w:name="the-analysis-factor"/>
+      <w:r>
+        <w:t xml:space="preserve">The Analysis Factor</w:t>
+      </w:r>
+      <w:bookmarkEnd w:id="27"/>
+    </w:p>
+    <w:p>
+      <w:pPr>
+        <w:pStyle w:val="FirstParagraph"/>
+      </w:pPr>
+      <w:r>
+        <w:t xml:space="preserve">Another very profitable collaboration has been with The Analysis Factor. The Analysis Factor, founded by Karen Grace-Martin, is a training and statistical consulting group providing support to other statistical consultants. One of the biggest challenges to a brand new statistical consultant is handling the unexpected, odd, or strange consulting requests from researchers that do not fit neatly into the statistical coursework in a Masters or PhD program. They offer webinars and short courses on an eclectic series of topics that fill in the gaps not covered in traditional statistics classes. The also answer tehcnical questions on discussion boards that they host.</w:t>
       </w:r>
     </w:p>
     <w:p>
@@ -672,114 +716,104 @@
         <w:pStyle w:val="BodyText"/>
       </w:pPr>
       <w:r>
-        <w:t xml:space="preserve">I attended a talk in 2019 by Raj Anantharaman, a Big Data Fellow and PhD candidate in Computer Science, who gave an excellent talk on the use of a convolutional neural network to examine nerve conduction signals in the arm and identify certain postural motions such as pointing. He described the training set, where a volunteer would make repeated motions like pointing for 100 replications before switching to a different motion. I noted in the question and answer session how the training set could be vastly improved through the use of randomization, as one motion in a real world setting would never be used consecutively, but rather one motion would almost always be followed by a different motion. Thus, randomization would help the training set model a real world setting more accurately.</w:t>
-      </w:r>
-    </w:p>
-    <w:p>
-      <w:pPr>
-        <w:pStyle w:val="Heading4"/>
-      </w:pPr>
-      <w:bookmarkStart w:id="26" w:name="research-collaborations-external"/>
-      <w:r>
-        <w:t xml:space="preserve">Research collaborations, external</w:t>
-      </w:r>
-      <w:bookmarkEnd w:id="26"/>
+        <w:t xml:space="preserve">I have been collaborating with The Analysis Factor since 2015, presenting webinars and short courses on topics like Bayesian statistics, meta-analysis, and survival analysis. Through innovative marketing methods, Karen is able to bring large audiences to my talks and they always ask such interesting questions. I also help answer questions on the discussion boards that are outside the areas of expertise of others working with The Analysis Factor.</w:t>
+      </w:r>
+    </w:p>
+    <w:p>
+      <w:pPr>
+        <w:pStyle w:val="BodyText"/>
+      </w:pPr>
+      <w:r>
+        <w:t xml:space="preserve">One of my most important presentations for The Analysis Factor was a talk on Reproducible Research, based on the ground-breaking article</w:t>
+      </w:r>
+      <w:r>
+        <w:t xml:space="preserve"> </w:t>
+      </w:r>
+      <w:r>
+        <w:t xml:space="preserve">“</w:t>
+      </w:r>
+      <w:r>
+        <w:t xml:space="preserve">Good Enough Practices in Scientific Computing</w:t>
+      </w:r>
+      <w:r>
+        <w:t xml:space="preserve">”</w:t>
+      </w:r>
+      <w:r>
+        <w:t xml:space="preserve"> </w:t>
+      </w:r>
+      <w:r>
+        <w:t xml:space="preserve">published in PLOS Computational Biology in 2017. The talk emphasized the importance for research teams to incorporate many of the tools developed for software programming units, such as version control and repositories. I have expaded this work into three of the classes I teach, Introduction to R, Introduction to SAS, and Introduction to SQL. I want my students to develop good programming habits in these classes that will help them in their careers as they work on large research teams.</w:t>
+      </w:r>
+    </w:p>
+    <w:p>
+      <w:pPr>
+        <w:pStyle w:val="BodyText"/>
+      </w:pPr>
+      <w:r>
+        <w:t xml:space="preserve">Karen and I have also participated in workshops and panel discussions sponsored by the American Statistical Association aimed at consultants just beginning their careers. Helping other consultants get started has always been a passion of mine. I started an independent consulting business in 2008, and there was not a lot of guidance out there targeted towards statistical consulting. I documented my efforts in getting started and presented them on my blog and in a series of articles for the Amstat News, a newsletter for the American Statistical Association.</w:t>
+      </w:r>
+    </w:p>
+    <w:p>
+      <w:pPr>
+        <w:pStyle w:val="Heading5"/>
+      </w:pPr>
+      <w:bookmarkStart w:id="28" w:name="other-outreach-efforts"/>
+      <w:r>
+        <w:t xml:space="preserve">Other outreach efforts</w:t>
+      </w:r>
+      <w:bookmarkEnd w:id="28"/>
     </w:p>
     <w:p>
       <w:pPr>
         <w:pStyle w:val="FirstParagraph"/>
       </w:pPr>
       <w:r>
-        <w:t xml:space="preserve">My collaboriations do not stop at the edge of campus. I have many collaborations in the Kansas City area and beyond.</w:t>
+        <w:t xml:space="preserve">I have also built successful research collaborations in Informatics through a series of quarterly meetings at Kansas University Medical Center (KUMC) since 2018. The recent meetings, of course, have been virtual. These are co-organized with Mei Liu, the acting director of Medical Informatics at KUMC. We have invited speakers from KUMC, UMKC, Childrens Mercy, Kansas State University, and the University of Missouri. These meetings promote existing research and encourage new efforts and cross-institutional collaborations. The meetups are supported by the Frontiers Clinical and Translational grant and promote their goal of bringing together researchers across the Kansas City region.</w:t>
+      </w:r>
+    </w:p>
+    <w:p>
+      <w:pPr>
+        <w:pStyle w:val="BodyText"/>
+      </w:pPr>
+      <w:r>
+        <w:t xml:space="preserve">Additional research collaborators occur through the Kansas City R Users Group, which I took over the management of in 2014. This group meets monthly to discuss all aspects of the R programming language. It attracts faculty and students at Kansas University, UMKC, and Northwest Missouri State University as well as researchers at Childrens Mercy and Cerner Corporation.</w:t>
+      </w:r>
+    </w:p>
+    <w:p>
+      <w:pPr>
+        <w:pStyle w:val="BodyText"/>
+      </w:pPr>
+      <w:r>
+        <w:t xml:space="preserve">I helped organize a bi-weekly Zoom meeting of independent statistical consultants who first met in April 2020 to talk about how they have had to adapt their consulting practices because of the COVID-19 pandemic. The meetings allow us consultants to announce success stories, offer advice to solve problems (both related and unrelated to the pandemic), and to share resources that we have found helpful. Indepdent consultants lack many of the resources that consultants at large organizations have, so these meetings are especially valuable.</w:t>
       </w:r>
     </w:p>
     <w:p>
       <w:pPr>
         <w:pStyle w:val="Heading5"/>
       </w:pPr>
-      <w:bookmarkStart w:id="27" w:name="the-analysis-factor"/>
-      <w:r>
-        <w:t xml:space="preserve">The Analysis Factor</w:t>
-      </w:r>
-      <w:bookmarkEnd w:id="27"/>
+      <w:bookmarkStart w:id="29" w:name="conclusion"/>
+      <w:r>
+        <w:t xml:space="preserve">Conclusion</w:t>
+      </w:r>
+      <w:bookmarkEnd w:id="29"/>
     </w:p>
     <w:p>
       <w:pPr>
         <w:pStyle w:val="FirstParagraph"/>
       </w:pPr>
       <w:r>
-        <w:t xml:space="preserve">Another very profitable collaboration has been with The Analysis Factor. The Analysis Factor, founded by Karen Grace-Martin, is a training and statistical consulting group providing support to other statistical consultants. One of the biggest challenges to a brand new statistical consultant is handling the unexpected, odd, or strange consulting requests from researchers that do not fit neatly into the statistical coursework in a Masters or PhD program. They offer webinars and short courses on an eclectic series of topics that fill in the gaps not covered in traditional statistics classes. The also answer tehcnical questions on discussion boards that they host.</w:t>
-      </w:r>
-    </w:p>
-    <w:p>
-      <w:pPr>
-        <w:pStyle w:val="BodyText"/>
-      </w:pPr>
-      <w:r>
-        <w:t xml:space="preserve">I have been collaborating with The Analysis Factor since 2015, presenting webinars and short courses on topics like Bayesian statistics, meta-analysis, and survival analysis. Through innovative marketing methods, Karen is able to bring large audiences to my talks and they always ask such interesting questions. I also help answer questions on the discussion boards that are outside the areas of expertise of others working with The Analysis Factor.</w:t>
-      </w:r>
-    </w:p>
-    <w:p>
-      <w:pPr>
-        <w:pStyle w:val="BodyText"/>
-      </w:pPr>
-      <w:r>
-        <w:t xml:space="preserve">Karen and I have also participated in workshops and panel discussions sponsored by the American Statistical Association aimed at consultants just beginning their careers. Helping other consultants get started has always been a passion of mine. I started an independent consulting business in 2008, and there was not a lot of guidance out there targeted towards statistical consulting. I documented my efforts in getting started and presented them on my blog and in a series of articles for the Amstat News, a newsletter for the American Statistical Association.</w:t>
-      </w:r>
-    </w:p>
-    <w:p>
-      <w:pPr>
-        <w:pStyle w:val="Heading5"/>
-      </w:pPr>
-      <w:bookmarkStart w:id="28" w:name="informatics-meetups"/>
-      <w:r>
-        <w:t xml:space="preserve">Informatics meetups</w:t>
-      </w:r>
-      <w:bookmarkEnd w:id="28"/>
-    </w:p>
-    <w:p>
-      <w:pPr>
-        <w:pStyle w:val="FirstParagraph"/>
-      </w:pPr>
-      <w:r>
-        <w:t xml:space="preserve">I have also built successful research collaborations in Informatics through a series of quarterly meetings at Kansas University Medical Center (KUMC) since 2018. The recent meetings, of course, have been virtual. These are co-organized with Mei Liu, the acting director of Medical Informatics at KUMC. We have invited speakers from KUMC, UMKC, Childrens Mercy, Kansas State University, and the University of Missouri. These meetings promote existing research and encourage new efforts and cross-institutional collaborations. The meetups are supported by the Frontiers Clinical and Translational grant and promote their goal of bringing together researchers across the Kansas City region.</w:t>
-      </w:r>
-    </w:p>
-    <w:p>
-      <w:pPr>
-        <w:pStyle w:val="Heading5"/>
-      </w:pPr>
-      <w:bookmarkStart w:id="29" w:name="kansas-city-r-users-group"/>
-      <w:r>
-        <w:t xml:space="preserve">Kansas City R Users Group</w:t>
-      </w:r>
-      <w:bookmarkEnd w:id="29"/>
-    </w:p>
-    <w:p>
-      <w:pPr>
-        <w:pStyle w:val="FirstParagraph"/>
-      </w:pPr>
-      <w:r>
-        <w:t xml:space="preserve">Additional research collaborators occur through the Kansas City R Users Group, which I took over the management of in 2014. This group meets monthly to discuss all aspects of the R programming language. It attracts faculty and students at Kansas University, UMKC, and Northwest Missouri State University as well as researchers at Childrens Mercy and Cerner Corporation.</w:t>
-      </w:r>
-    </w:p>
-    <w:p>
-      <w:pPr>
-        <w:pStyle w:val="Heading5"/>
-      </w:pPr>
-      <w:bookmarkStart w:id="30" w:name="X9dde3ef9360610ad4759d792eb882a021efe64d"/>
-      <w:r>
-        <w:t xml:space="preserve">Zoom teleconferences for independent statistical consultants</w:t>
+        <w:t xml:space="preserve">I have a strong record in obtaining reseach grant funding, with seven grants successfully funded in the past five years. I have co-authored 14 research papers and made 42 presentations at regional, national, or international conferences. These were achieved while working as a part-time faculty member varying between 25% and 75% effort. More important than these numbers, however, are the collaborations I have been a part of. These include students and faculty at UMKC and researchers and statisticians outside UMKC.</w:t>
+      </w:r>
+    </w:p>
+    <w:p>
+      <w:pPr>
+        <w:pStyle w:val="Heading3"/>
+      </w:pPr>
+      <w:bookmarkStart w:id="30" w:name="X60f0f7808350de3584665ca9c89727b7174f425"/>
+      <w:r>
+        <w:t xml:space="preserve">Research activities during the past five years</w:t>
       </w:r>
       <w:bookmarkEnd w:id="30"/>
-    </w:p>
-    <w:p>
-      <w:pPr>
-        <w:pStyle w:val="FirstParagraph"/>
-      </w:pPr>
-      <w:r>
-        <w:t xml:space="preserve">I helped organize a bi-weekly Zoom meeting of independent statistical consultants who first met in April 2020 to talk about how they have had to adapt their consulting practices because of the COVID-19 pandemic. The meetings allow us consultants to announce success stories, offer advice to solve problems (both related and unrelated to the pandemic), and to share resources that we have found helpful. Indepdent consultants lack many of the resources that consultants at large organizations have, so these meetings are especially valuable.</w:t>
-      </w:r>
     </w:p>
     <w:p>
       <w:pPr>
@@ -1697,7 +1731,7 @@
         <w:pStyle w:val="FirstParagraph"/>
       </w:pPr>
       <w:r>
-        <w:t xml:space="preserve">Note: I have not included the total grant awards for any of these grants, which total over $30 million dollars. While I have a substantial role in all of these grants, it would be folly to suggest that that I am responsible for anywhere close to the total amount of support on any of these grants. Most of the success of these grants is due to the hard work of others. This list also does not include grants submitted but not funded.</w:t>
+        <w:t xml:space="preserve">Note: I have not included the total grant awards for any of these grants, which total over $30 million dollars. While I have a substantial role in all of these grants, it would be folly to suggest that that I am responsible for anywhere close to the total amount of support on any of these grants. Most of the success of these grants is due to the hard work of others.</w:t>
       </w:r>
     </w:p>
     <w:p>

</xml_diff>